<commit_message>
Add favourite page darrodsas
</commit_message>
<xml_diff>
--- a/reports/darrodsas/05 - Requirements - Student #5.docx
+++ b/reports/darrodsas/05 - Requirements - Student #5.docx
@@ -361,12 +361,14 @@
                   </w:rPr>
                   <w:t xml:space="preserve"> </w:t>
                 </w:r>
+                <w:proofErr w:type="spellStart"/>
                 <w:r>
                   <w:rPr>
                     <w:rFonts w:asciiTheme="majorHAnsi" w:hAnsiTheme="majorHAnsi" w:cstheme="majorHAnsi"/>
                   </w:rPr>
                   <w:t>darrodsas</w:t>
                 </w:r>
+                <w:proofErr w:type="spellEnd"/>
                 <w:r>
                   <w:rPr>
                     <w:rFonts w:asciiTheme="majorHAnsi" w:hAnsiTheme="majorHAnsi" w:cstheme="majorHAnsi"/>
@@ -499,7 +501,19 @@
                   <w:rPr>
                     <w:rFonts w:asciiTheme="majorHAnsi" w:hAnsiTheme="majorHAnsi" w:cstheme="majorHAnsi"/>
                   </w:rPr>
-                  <w:t xml:space="preserve"> role1, role2, role3  </w:t>
+                  <w:t>A</w:t>
+                </w:r>
+                <w:r>
+                  <w:rPr>
+                    <w:rFonts w:asciiTheme="majorHAnsi" w:hAnsiTheme="majorHAnsi" w:cstheme="majorHAnsi"/>
+                  </w:rPr>
+                  <w:t>nalyst, developer</w:t>
+                </w:r>
+                <w:r>
+                  <w:rPr>
+                    <w:rFonts w:asciiTheme="majorHAnsi" w:hAnsiTheme="majorHAnsi" w:cstheme="majorHAnsi"/>
+                  </w:rPr>
+                  <w:t xml:space="preserve">  </w:t>
                 </w:r>
               </w:sdtContent>
             </w:sdt>
@@ -570,7 +584,13 @@
                   <w:rPr>
                     <w:rFonts w:asciiTheme="majorHAnsi" w:hAnsiTheme="majorHAnsi" w:cstheme="majorHAnsi"/>
                   </w:rPr>
-                  <w:t>19/02</w:t>
+                  <w:t>20</w:t>
+                </w:r>
+                <w:r>
+                  <w:rPr>
+                    <w:rFonts w:asciiTheme="majorHAnsi" w:hAnsiTheme="majorHAnsi" w:cstheme="majorHAnsi"/>
+                  </w:rPr>
+                  <w:t>/02</w:t>
                 </w:r>
                 <w:r>
                   <w:rPr>
@@ -922,7 +942,7 @@
         </w:sdtPr>
         <w:sdtContent>
           <w:r>
-            <w:t xml:space="preserve">  https://github.com/users/javpalgon/projects/1/views/1 </w:t>
+            <w:t xml:space="preserve"> X </w:t>
           </w:r>
         </w:sdtContent>
       </w:sdt>
@@ -9018,20 +9038,24 @@
     <w:rsid w:val="001B7228"/>
     <w:rsid w:val="001F6D99"/>
     <w:rsid w:val="00202006"/>
+    <w:rsid w:val="002C0E68"/>
     <w:rsid w:val="00311D70"/>
     <w:rsid w:val="00322473"/>
     <w:rsid w:val="00362E40"/>
     <w:rsid w:val="003936CA"/>
     <w:rsid w:val="003F3911"/>
     <w:rsid w:val="004D7778"/>
+    <w:rsid w:val="00555672"/>
     <w:rsid w:val="00635F6F"/>
     <w:rsid w:val="007C55A8"/>
     <w:rsid w:val="00836298"/>
+    <w:rsid w:val="008501EF"/>
     <w:rsid w:val="00891CFB"/>
     <w:rsid w:val="008D6165"/>
     <w:rsid w:val="00953D97"/>
     <w:rsid w:val="00966054"/>
     <w:rsid w:val="009E476D"/>
+    <w:rsid w:val="00AD2436"/>
     <w:rsid w:val="00B04CA5"/>
     <w:rsid w:val="00BB071B"/>
     <w:rsid w:val="00BE3D05"/>

</xml_diff>